<commit_message>
4: The state of manifest containing output folders is not always correct in the Default Output Folder menu entry in the bundle main menu
Task-Url: https://github.com/eirikg/no.javatime.inplace/issues/4
</commit_message>
<xml_diff>
--- a/plugins/no.javatime.inplace.help/html/tasks/Setting Bundle Options.docx
+++ b/plugins/no.javatime.inplace.help/html/tasks/Setting Bundle Options.docx
@@ -1,6 +1,6 @@
 
 <file path=word/document.xml><?xml version="1.0" encoding="utf-8"?>
-<w:document xmlns:wpc="http://schemas.microsoft.com/office/word/2010/wordprocessingCanvas" xmlns:cx="http://schemas.microsoft.com/office/drawing/2014/chartex" xmlns:mc="http://schemas.openxmlformats.org/markup-compatibility/2006" xmlns:o="urn:schemas-microsoft-com:office:office" xmlns:r="http://schemas.openxmlformats.org/officeDocument/2006/relationships" xmlns:m="http://schemas.openxmlformats.org/officeDocument/2006/math" xmlns:v="urn:schemas-microsoft-com:vml" xmlns:wp14="http://schemas.microsoft.com/office/word/2010/wordprocessingDrawing" xmlns:wp="http://schemas.openxmlformats.org/drawingml/2006/wordprocessingDrawing" xmlns:w10="urn:schemas-microsoft-com:office:word" xmlns:w="http://schemas.openxmlformats.org/wordprocessingml/2006/main" xmlns:w14="http://schemas.microsoft.com/office/word/2010/wordml" xmlns:w15="http://schemas.microsoft.com/office/word/2012/wordml" xmlns:w16se="http://schemas.microsoft.com/office/word/2015/wordml/symex" xmlns:wpg="http://schemas.microsoft.com/office/word/2010/wordprocessingGroup" xmlns:wpi="http://schemas.microsoft.com/office/word/2010/wordprocessingInk" xmlns:wne="http://schemas.microsoft.com/office/word/2006/wordml" xmlns:wps="http://schemas.microsoft.com/office/word/2010/wordprocessingShape" mc:Ignorable="w14 w15 w16se wp14">
+<w:document xmlns:wpc="http://schemas.microsoft.com/office/word/2010/wordprocessingCanvas" xmlns:cx="http://schemas.microsoft.com/office/drawing/2014/chartex" xmlns:cx1="http://schemas.microsoft.com/office/drawing/2015/9/8/chartex" xmlns:cx2="http://schemas.microsoft.com/office/drawing/2015/10/21/chartex" xmlns:cx3="http://schemas.microsoft.com/office/drawing/2016/5/9/chartex" xmlns:cx4="http://schemas.microsoft.com/office/drawing/2016/5/10/chartex" xmlns:cx5="http://schemas.microsoft.com/office/drawing/2016/5/11/chartex" xmlns:cx6="http://schemas.microsoft.com/office/drawing/2016/5/12/chartex" xmlns:cx7="http://schemas.microsoft.com/office/drawing/2016/5/13/chartex" xmlns:cx8="http://schemas.microsoft.com/office/drawing/2016/5/14/chartex" xmlns:mc="http://schemas.openxmlformats.org/markup-compatibility/2006" xmlns:aink="http://schemas.microsoft.com/office/drawing/2016/ink" xmlns:am3d="http://schemas.microsoft.com/office/drawing/2017/model3d" xmlns:o="urn:schemas-microsoft-com:office:office" xmlns:r="http://schemas.openxmlformats.org/officeDocument/2006/relationships" xmlns:m="http://schemas.openxmlformats.org/officeDocument/2006/math" xmlns:v="urn:schemas-microsoft-com:vml" xmlns:wp14="http://schemas.microsoft.com/office/word/2010/wordprocessingDrawing" xmlns:wp="http://schemas.openxmlformats.org/drawingml/2006/wordprocessingDrawing" xmlns:w10="urn:schemas-microsoft-com:office:word" xmlns:w="http://schemas.openxmlformats.org/wordprocessingml/2006/main" xmlns:w14="http://schemas.microsoft.com/office/word/2010/wordml" xmlns:w15="http://schemas.microsoft.com/office/word/2012/wordml" xmlns:w16cid="http://schemas.microsoft.com/office/word/2016/wordml/cid" xmlns:w16se="http://schemas.microsoft.com/office/word/2015/wordml/symex" xmlns:wpg="http://schemas.microsoft.com/office/word/2010/wordprocessingGroup" xmlns:wpi="http://schemas.microsoft.com/office/word/2010/wordprocessingInk" xmlns:wne="http://schemas.microsoft.com/office/word/2006/wordml" xmlns:wps="http://schemas.microsoft.com/office/word/2010/wordprocessingShape" mc:Ignorable="w14 w15 w16se w16cid wp14">
   <w:body>
     <w:p>
       <w:pPr>
@@ -2000,6 +2000,7 @@
       </w:pPr>
       <w:bookmarkStart w:id="0" w:name="_Toc350373601"/>
       <w:r>
+        <w:lastRenderedPageBreak/>
         <w:t>How to</w:t>
       </w:r>
       <w:bookmarkEnd w:id="0"/>
@@ -2269,6 +2270,7 @@
         <w:rPr>
           <w:noProof/>
         </w:rPr>
+        <w:lastRenderedPageBreak/>
         <mc:AlternateContent>
           <mc:Choice Requires="wps">
             <w:drawing>
@@ -2533,6 +2535,7 @@
         <w:rPr>
           <w:noProof/>
         </w:rPr>
+        <w:lastRenderedPageBreak/>
         <mc:AlternateContent>
           <mc:Choice Requires="wps">
             <w:drawing>
@@ -3035,7 +3038,11 @@
         <w:t xml:space="preserve">  </w:t>
       </w:r>
       <w:r>
-        <w:t xml:space="preserve">If you select Eclipse runtime as the target platform you may or may not </w:t>
+        <w:t xml:space="preserve">If you </w:t>
+      </w:r>
+      <w:r>
+        <w:lastRenderedPageBreak/>
+        <w:t xml:space="preserve">select Eclipse runtime as the target platform you may or may not </w:t>
       </w:r>
       <w:r>
         <w:t>let the plug-in make UI contribu</w:t>
@@ -3376,6 +3383,7 @@
     </w:p>
     <w:p>
       <w:r>
+        <w:lastRenderedPageBreak/>
         <w:t>Requiring</w:t>
       </w:r>
       <w:r>
@@ -3862,6 +3870,7 @@
       <w:bookmarkStart w:id="15" w:name="_Toc350373609"/>
       <w:bookmarkEnd w:id="12"/>
       <w:r>
+        <w:lastRenderedPageBreak/>
         <w:t>H</w:t>
       </w:r>
       <w:r>
@@ -3930,8 +3939,13 @@
         <w:t xml:space="preserve"> S = {a, b, c, d, e, f, g, h,</w:t>
       </w:r>
       <w:r>
-        <w:t xml:space="preserve"> i</w:t>
-      </w:r>
+        <w:t xml:space="preserve"> </w:t>
+      </w:r>
+      <w:proofErr w:type="spellStart"/>
+      <w:r>
+        <w:t>i</w:t>
+      </w:r>
+      <w:proofErr w:type="spellEnd"/>
       <w:r>
         <w:t>,</w:t>
       </w:r>
@@ -4168,7 +4182,6 @@
         <w:t xml:space="preserve"> </w:t>
       </w:r>
       <w:bookmarkStart w:id="16" w:name="ProvidingAndRequiring"/>
-      <w:bookmarkStart w:id="17" w:name="_GoBack"/>
       <w:r>
         <w:rPr>
           <w:i/>
@@ -4176,7 +4189,6 @@
         <w:t>Providing and Requiring Bundles</w:t>
       </w:r>
       <w:bookmarkEnd w:id="16"/>
-      <w:bookmarkEnd w:id="17"/>
       <w:r>
         <w:t xml:space="preserve"> option for deactivate and stop with {c} as the initial set is interpreted as follows:  </w:t>
       </w:r>
@@ -4220,7 +4232,15 @@
         </w:numPr>
       </w:pPr>
       <w:r>
-        <w:t xml:space="preserve">Calculate the set of requiring bundles {a, b, c, d, e, f, i} with the providing bundles {c, d} as the initial set of bundles as calculated in step 2. </w:t>
+        <w:t xml:space="preserve">Calculate the set of requiring bundles {a, b, c, d, e, f, </w:t>
+      </w:r>
+      <w:proofErr w:type="spellStart"/>
+      <w:r>
+        <w:t>i</w:t>
+      </w:r>
+      <w:proofErr w:type="spellEnd"/>
+      <w:r>
+        <w:t xml:space="preserve">} with the providing bundles {c, d} as the initial set of bundles as calculated in step 2. </w:t>
       </w:r>
     </w:p>
     <w:p>
@@ -4239,6 +4259,7 @@
     </w:p>
     <w:p>
       <w:r>
+        <w:lastRenderedPageBreak/>
         <w:t xml:space="preserve">The same applies to the </w:t>
       </w:r>
       <w:r>
@@ -4275,7 +4296,23 @@
         </w:numPr>
       </w:pPr>
       <w:r>
-        <w:t>Calculate the set of requiring bundles {a, b, c, i} with c as the initial bundle.  Note that the initial set of bundle(s) is always part of the result set.</w:t>
+        <w:t xml:space="preserve">Calculate the set of requiring bundles {a, b, c, </w:t>
+      </w:r>
+      <w:proofErr w:type="spellStart"/>
+      <w:r>
+        <w:t>i</w:t>
+      </w:r>
+      <w:proofErr w:type="spellEnd"/>
+      <w:r>
+        <w:t xml:space="preserve">} with c as the initial bundle.  Note that the initial set of </w:t>
+      </w:r>
+      <w:proofErr w:type="gramStart"/>
+      <w:r>
+        <w:t>bundle</w:t>
+      </w:r>
+      <w:proofErr w:type="gramEnd"/>
+      <w:r>
+        <w:t>(s) is always part of the result set.</w:t>
       </w:r>
     </w:p>
     <w:p>
@@ -4287,7 +4324,23 @@
         </w:numPr>
       </w:pPr>
       <w:r>
-        <w:t xml:space="preserve">Calculate the set of providing bundles {a, b, c, d, i} with the requiring bundles {a, b, c, i} as the initial set of bundles as calculated in step 2. </w:t>
+        <w:t xml:space="preserve">Calculate the set of providing bundles {a, b, c, d, </w:t>
+      </w:r>
+      <w:proofErr w:type="spellStart"/>
+      <w:r>
+        <w:t>i</w:t>
+      </w:r>
+      <w:proofErr w:type="spellEnd"/>
+      <w:r>
+        <w:t xml:space="preserve">} with the requiring bundles {a, b, c, </w:t>
+      </w:r>
+      <w:proofErr w:type="spellStart"/>
+      <w:r>
+        <w:t>i</w:t>
+      </w:r>
+      <w:proofErr w:type="spellEnd"/>
+      <w:r>
+        <w:t xml:space="preserve">} as the initial set of bundles as calculated in step 2. </w:t>
       </w:r>
     </w:p>
     <w:p>
@@ -4331,14 +4384,14 @@
       <w:pPr>
         <w:pStyle w:val="Heading3"/>
       </w:pPr>
-      <w:bookmarkStart w:id="18" w:name="_Toc350373610"/>
+      <w:bookmarkStart w:id="17" w:name="_Toc350373610"/>
       <w:r>
         <w:t>Build Errors and Dependency Optio</w:t>
       </w:r>
       <w:r>
         <w:t>ns</w:t>
       </w:r>
-      <w:bookmarkEnd w:id="18"/>
+      <w:bookmarkEnd w:id="17"/>
     </w:p>
     <w:p>
       <w:r>
@@ -4420,11 +4473,11 @@
       <w:pPr>
         <w:pStyle w:val="Heading2"/>
       </w:pPr>
-      <w:bookmarkStart w:id="19" w:name="_Toc350373611"/>
+      <w:bookmarkStart w:id="18" w:name="_Toc350373611"/>
       <w:r>
         <w:t>Global Bundle commands</w:t>
       </w:r>
-      <w:bookmarkEnd w:id="19"/>
+      <w:bookmarkEnd w:id="18"/>
     </w:p>
     <w:p>
       <w:r>
@@ -4441,20 +4494,20 @@
       <w:pPr>
         <w:pStyle w:val="Heading1"/>
       </w:pPr>
-      <w:bookmarkStart w:id="20" w:name="_Refresh_on_Update"/>
-      <w:bookmarkStart w:id="21" w:name="_Ref347479490"/>
-      <w:bookmarkStart w:id="22" w:name="RefreshOnUpdate"/>
-      <w:bookmarkStart w:id="23" w:name="_Toc350373612"/>
+      <w:bookmarkStart w:id="19" w:name="_Refresh_on_Update"/>
+      <w:bookmarkStart w:id="20" w:name="_Ref347479490"/>
+      <w:bookmarkStart w:id="21" w:name="RefreshOnUpdate"/>
+      <w:bookmarkStart w:id="22" w:name="_Toc350373612"/>
+      <w:bookmarkEnd w:id="19"/>
+      <w:r>
+        <w:t xml:space="preserve">Refresh </w:t>
+      </w:r>
+      <w:r>
+        <w:t>on Update</w:t>
+      </w:r>
       <w:bookmarkEnd w:id="20"/>
-      <w:r>
-        <w:t xml:space="preserve">Refresh </w:t>
-      </w:r>
-      <w:r>
-        <w:t>on Update</w:t>
-      </w:r>
       <w:bookmarkEnd w:id="21"/>
       <w:bookmarkEnd w:id="22"/>
-      <w:bookmarkEnd w:id="23"/>
     </w:p>
     <w:p>
       <w:r>
@@ -4605,7 +4658,11 @@
         <w:t xml:space="preserve"> </w:t>
       </w:r>
       <w:r>
-        <w:t xml:space="preserve">experience that the number of revisions for a bundle is greater than one when the option is switched off. Turning this option on </w:t>
+        <w:t xml:space="preserve">experience that the number of revisions for a </w:t>
+      </w:r>
+      <w:r>
+        <w:lastRenderedPageBreak/>
+        <w:t xml:space="preserve">bundle is greater than one when the option is switched off. Turning this option on </w:t>
       </w:r>
       <w:r>
         <w:t xml:space="preserve">or issuing a manual Refresh command </w:t>
@@ -4904,13 +4961,13 @@
       <w:pPr>
         <w:pStyle w:val="Heading1"/>
       </w:pPr>
-      <w:bookmarkStart w:id="24" w:name="UpdateOnBuild"/>
-      <w:bookmarkStart w:id="25" w:name="_Toc350373613"/>
+      <w:bookmarkStart w:id="23" w:name="UpdateOnBuild"/>
+      <w:bookmarkStart w:id="24" w:name="_Toc350373613"/>
       <w:r>
         <w:t>Update on Build</w:t>
       </w:r>
+      <w:bookmarkEnd w:id="23"/>
       <w:bookmarkEnd w:id="24"/>
-      <w:bookmarkEnd w:id="25"/>
     </w:p>
     <w:p>
       <w:r>
@@ -5053,28 +5110,28 @@
       <w:pPr>
         <w:pStyle w:val="Heading1"/>
       </w:pPr>
-      <w:bookmarkStart w:id="26" w:name="_Update_Bundle_Class-Path"/>
-      <w:bookmarkStart w:id="27" w:name="_Update_Bundle-ClassPath_on"/>
-      <w:bookmarkStart w:id="28" w:name="_Ref333150834"/>
-      <w:bookmarkStart w:id="29" w:name="AddbintoBundleClassPathonActivate"/>
-      <w:bookmarkStart w:id="30" w:name="_Toc350373614"/>
+      <w:bookmarkStart w:id="25" w:name="_Update_Bundle_Class-Path"/>
+      <w:bookmarkStart w:id="26" w:name="_Update_Bundle-ClassPath_on"/>
+      <w:bookmarkStart w:id="27" w:name="_Ref333150834"/>
+      <w:bookmarkStart w:id="28" w:name="AddbintoBundleClassPathonActivate"/>
+      <w:bookmarkStart w:id="29" w:name="_Toc350373614"/>
+      <w:bookmarkEnd w:id="25"/>
       <w:bookmarkEnd w:id="26"/>
+      <w:r>
+        <w:t>Update</w:t>
+      </w:r>
+      <w:r>
+        <w:t xml:space="preserve"> Bundle-Class</w:t>
+      </w:r>
+      <w:r>
+        <w:t>Path on Activate</w:t>
+      </w:r>
       <w:bookmarkEnd w:id="27"/>
-      <w:r>
-        <w:t>Update</w:t>
-      </w:r>
-      <w:r>
-        <w:t xml:space="preserve"> Bundle-Class</w:t>
-      </w:r>
-      <w:r>
-        <w:t>Path on Activate</w:t>
-      </w:r>
       <w:bookmarkEnd w:id="28"/>
+      <w:r>
+        <w:t>/Deactivate</w:t>
+      </w:r>
       <w:bookmarkEnd w:id="29"/>
-      <w:r>
-        <w:t>/Deactivate</w:t>
-      </w:r>
-      <w:bookmarkEnd w:id="30"/>
     </w:p>
     <w:p>
       <w:r>
@@ -5132,13 +5189,30 @@
         <w:t xml:space="preserve">default </w:t>
       </w:r>
       <w:r>
-        <w:t xml:space="preserve">location can be changed when you create the project, from the Java Build-Path entry in the project properties dialog under the source tab or from the </w:t>
+        <w:t>location can be changed when you create the project, from the Java Build-Path entry in the project properties dialog under t</w:t>
+      </w:r>
+      <w:r>
+        <w:t xml:space="preserve">he source tab, </w:t>
+      </w:r>
+      <w:r>
+        <w:t xml:space="preserve">from the </w:t>
       </w:r>
       <w:r>
         <w:t xml:space="preserve">Java </w:t>
       </w:r>
       <w:r>
-        <w:t>preference (Windows | Preferences | Java | Build Path) dialog after the project is created.</w:t>
+        <w:t>preference (Windows | Preferences | Java | Build Path) dial</w:t>
+      </w:r>
+      <w:r>
+        <w:t>og after the project is created or by changing it directly in the “.</w:t>
+      </w:r>
+      <w:proofErr w:type="spellStart"/>
+      <w:r>
+        <w:t>classpath</w:t>
+      </w:r>
+      <w:proofErr w:type="spellEnd"/>
+      <w:r>
+        <w:t>” file.</w:t>
       </w:r>
     </w:p>
     <w:p>
@@ -5229,6 +5303,7 @@
     </w:p>
     <w:p>
       <w:r>
+        <w:lastRenderedPageBreak/>
         <w:t>I</w:t>
       </w:r>
       <w:r>
@@ -5320,15 +5395,31 @@
       <w:pPr>
         <w:pStyle w:val="Heading2"/>
       </w:pPr>
-      <w:bookmarkStart w:id="31" w:name="_Toc350373615"/>
-      <w:r>
-        <w:t>Use the osgi.dev System Property</w:t>
-      </w:r>
-      <w:bookmarkEnd w:id="31"/>
-    </w:p>
-    <w:p>
-      <w:r>
-        <w:t>If you don’t like the idea of updating the Bundle-ClassPath when activating and deactivating bundle projects you can set the osgi.dev system property in the configuration.ini file to the default output folder.</w:t>
+      <w:bookmarkStart w:id="30" w:name="_Toc350373615"/>
+      <w:r>
+        <w:t xml:space="preserve">Use the </w:t>
+      </w:r>
+      <w:proofErr w:type="spellStart"/>
+      <w:r>
+        <w:t>osgi.dev</w:t>
+      </w:r>
+      <w:proofErr w:type="spellEnd"/>
+      <w:r>
+        <w:t xml:space="preserve"> System Property</w:t>
+      </w:r>
+      <w:bookmarkEnd w:id="30"/>
+    </w:p>
+    <w:p>
+      <w:r>
+        <w:t xml:space="preserve">If you don’t like the idea of updating the Bundle-ClassPath when activating and deactivating bundle projects you can set the </w:t>
+      </w:r>
+      <w:proofErr w:type="spellStart"/>
+      <w:r>
+        <w:t>osgi.dev</w:t>
+      </w:r>
+      <w:proofErr w:type="spellEnd"/>
+      <w:r>
+        <w:t xml:space="preserve"> system property in the configuration.ini file to the default output folder.</w:t>
       </w:r>
       <w:r>
         <w:t xml:space="preserve"> The configuration.</w:t>
@@ -5362,16 +5453,24 @@
       <w:r>
         <w:t xml:space="preserve">The setting in the configuration.ini can then be specified as </w:t>
       </w:r>
+      <w:proofErr w:type="spellStart"/>
       <w:r>
         <w:rPr>
           <w:i/>
         </w:rPr>
-        <w:t>osgi.dev=bin</w:t>
-      </w:r>
+        <w:t>osgi.dev</w:t>
+      </w:r>
+      <w:proofErr w:type="spellEnd"/>
       <w:r>
         <w:rPr>
           <w:i/>
         </w:rPr>
+        <w:t>=bin</w:t>
+      </w:r>
+      <w:r>
+        <w:rPr>
+          <w:i/>
+        </w:rPr>
         <w:t xml:space="preserve"> </w:t>
       </w:r>
       <w:r>
@@ -5383,8 +5482,13 @@
       <w:r>
         <w:t xml:space="preserve">is the default output folder. When the </w:t>
       </w:r>
-      <w:r>
-        <w:t xml:space="preserve">osgi.dev </w:t>
+      <w:proofErr w:type="spellStart"/>
+      <w:r>
+        <w:t>osgi.dev</w:t>
+      </w:r>
+      <w:proofErr w:type="spellEnd"/>
+      <w:r>
+        <w:t xml:space="preserve"> </w:t>
       </w:r>
       <w:r>
         <w:t>system</w:t>
@@ -5413,7 +5517,15 @@
     </w:p>
     <w:p>
       <w:r>
-        <w:t>It is also possible to reference a properties file as a parameter to the osgi.dev system property. The output folder of each activated bundle is then updated with the bundle symbolic name as the key and the output folder as the attribute in the specified prope</w:t>
+        <w:t xml:space="preserve">It is also possible to reference a properties file as a parameter to the </w:t>
+      </w:r>
+      <w:proofErr w:type="spellStart"/>
+      <w:r>
+        <w:t>osgi.dev</w:t>
+      </w:r>
+      <w:proofErr w:type="spellEnd"/>
+      <w:r>
+        <w:t xml:space="preserve"> system property. The output folder of each activated bundle is then updated with the bundle symbolic name as the key and the output folder as the attribute in the specified prope</w:t>
       </w:r>
       <w:r>
         <w:t>rty file (e.g.</w:t>
@@ -5424,9 +5536,27 @@
       <w:r>
         <w:t xml:space="preserve"> </w:t>
       </w:r>
-      <w:r>
-        <w:t>osgi.dev=file\:c\:/dev/prj/dev.properties</w:t>
-      </w:r>
+      <w:proofErr w:type="spellStart"/>
+      <w:r>
+        <w:t>osgi.dev</w:t>
+      </w:r>
+      <w:proofErr w:type="spellEnd"/>
+      <w:r>
+        <w:t>=file\:c\:/dev/</w:t>
+      </w:r>
+      <w:proofErr w:type="spellStart"/>
+      <w:r>
+        <w:t>prj</w:t>
+      </w:r>
+      <w:proofErr w:type="spellEnd"/>
+      <w:r>
+        <w:t>/</w:t>
+      </w:r>
+      <w:proofErr w:type="spellStart"/>
+      <w:r>
+        <w:t>dev.properties</w:t>
+      </w:r>
+      <w:proofErr w:type="spellEnd"/>
       <w:r>
         <w:t xml:space="preserve">). This is more dynamic and useful when bundles have different output folders or the output folder of a bundle is changed during an Eclipse session. </w:t>
       </w:r>
@@ -5435,7 +5565,7 @@
       <w:pPr>
         <w:pStyle w:val="Heading2"/>
       </w:pPr>
-      <w:bookmarkStart w:id="32" w:name="_Toc350373616"/>
+      <w:bookmarkStart w:id="31" w:name="_Toc350373616"/>
       <w:r>
         <w:t xml:space="preserve">Use </w:t>
       </w:r>
@@ -5445,29 +5575,140 @@
       <w:r>
         <w:t xml:space="preserve"> Output Folder per Source Folder</w:t>
       </w:r>
+      <w:bookmarkEnd w:id="31"/>
+    </w:p>
+    <w:p>
+      <w:r>
+        <w:t xml:space="preserve">If you later override the default location by setting </w:t>
+      </w:r>
+      <w:r>
+        <w:t>an</w:t>
+      </w:r>
+      <w:r>
+        <w:t xml:space="preserve"> output folder per source folder you must manually add the new output location to the Bundle-ClassPath</w:t>
+      </w:r>
+      <w:r>
+        <w:t xml:space="preserve"> or use the </w:t>
+      </w:r>
+      <w:proofErr w:type="spellStart"/>
+      <w:r>
+        <w:t>osgi.dev</w:t>
+      </w:r>
+      <w:proofErr w:type="spellEnd"/>
+      <w:r>
+        <w:t xml:space="preserve"> </w:t>
+      </w:r>
+      <w:r>
+        <w:t>system property</w:t>
+      </w:r>
+      <w:r>
+        <w:t xml:space="preserve">. </w:t>
+      </w:r>
+      <w:r>
+        <w:t>This feature</w:t>
+      </w:r>
+      <w:r>
+        <w:t xml:space="preserve"> makes it possible to arrange generated class files for different source folders in different output folders, and not necessarily the default output folder. This means that the generated class files for the project may end up scattered across several folders, rather than all in t</w:t>
+      </w:r>
+      <w:r>
+        <w:t xml:space="preserve">he default output folder, </w:t>
+      </w:r>
+      <w:r>
+        <w:t xml:space="preserve">which is </w:t>
+      </w:r>
+      <w:r>
+        <w:t>the</w:t>
+      </w:r>
+      <w:r>
+        <w:t xml:space="preserve"> </w:t>
+      </w:r>
+      <w:r>
+        <w:t>default</w:t>
+      </w:r>
+      <w:r>
+        <w:t>.</w:t>
+      </w:r>
+    </w:p>
+    <w:p>
+      <w:r>
+        <w:rPr>
+          <w:rFonts w:cstheme="minorHAnsi"/>
+        </w:rPr>
+        <w:t>See the</w:t>
+      </w:r>
+      <w:r>
+        <w:rPr>
+          <w:rFonts w:cstheme="minorHAnsi"/>
+        </w:rPr>
+        <w:t xml:space="preserve"> </w:t>
+      </w:r>
+      <w:r>
+        <w:rPr>
+          <w:rFonts w:cstheme="minorHAnsi"/>
+          <w:color w:val="333333"/>
+          <w:sz w:val="21"/>
+          <w:szCs w:val="21"/>
+          <w:shd w:val="clear" w:color="auto" w:fill="F8F8F8"/>
+        </w:rPr>
+        <w:t>"</w:t>
+      </w:r>
+      <w:r>
+        <w:rPr>
+          <w:rFonts w:cstheme="minorHAnsi"/>
+          <w:i/>
+          <w:iCs/>
+          <w:color w:val="333333"/>
+          <w:sz w:val="21"/>
+          <w:szCs w:val="21"/>
+          <w:shd w:val="clear" w:color="auto" w:fill="F8F8F8"/>
+        </w:rPr>
+        <w:t>Allow output folders for source folders</w:t>
+      </w:r>
+      <w:r>
+        <w:rPr>
+          <w:rFonts w:cstheme="minorHAnsi"/>
+          <w:color w:val="333333"/>
+          <w:sz w:val="21"/>
+          <w:szCs w:val="21"/>
+          <w:shd w:val="clear" w:color="auto" w:fill="F8F8F8"/>
+        </w:rPr>
+        <w:t xml:space="preserve">" </w:t>
+      </w:r>
+      <w:r>
+        <w:t xml:space="preserve">option </w:t>
+      </w:r>
+      <w:r>
+        <w:t xml:space="preserve">accessible from </w:t>
+      </w:r>
+      <w:r>
+        <w:t xml:space="preserve">the project properties dialog </w:t>
+      </w:r>
+      <w:r>
+        <w:t>in</w:t>
+      </w:r>
+      <w:r>
+        <w:t xml:space="preserve"> the “Java Build Path” menu entry </w:t>
+      </w:r>
+      <w:r>
+        <w:t xml:space="preserve">under </w:t>
+      </w:r>
+      <w:r>
+        <w:t>the source tab</w:t>
+      </w:r>
+      <w:r>
+        <w:t>,</w:t>
+      </w:r>
+      <w:r>
+        <w:t xml:space="preserve"> </w:t>
+      </w:r>
+      <w:r>
+        <w:t>to associate specific output folders to source folders</w:t>
+      </w:r>
+      <w:r>
+        <w:t>.</w:t>
+      </w:r>
+      <w:bookmarkStart w:id="32" w:name="_GoBack"/>
       <w:bookmarkEnd w:id="32"/>
-    </w:p>
-    <w:p>
-      <w:r>
-        <w:t>If you later override the default location by setting the output folder per source folder (See the Java Build-Path entry in the project properties dialog) you must manually add the new output location to the Bundle-ClassPath</w:t>
-      </w:r>
-      <w:r>
-        <w:t xml:space="preserve"> or use the osgi.dev </w:t>
-      </w:r>
-      <w:r>
-        <w:rPr>
-          <w:sz w:val="20"/>
-          <w:szCs w:val="20"/>
-          <w:lang w:val="en"/>
-        </w:rPr>
-        <w:t>system property</w:t>
-      </w:r>
-      <w:r>
-        <w:t xml:space="preserve">. </w:t>
-      </w:r>
-      <w:r>
-        <w:t>This makes it possible to arrange generated class files for different source folders in different output folders, and not necessarily the default output folder. This means that the generated class files for the project may end up scattered across several folders, rather than all in the default output folder (which is more standard).</w:t>
-      </w:r>
     </w:p>
     <w:p>
       <w:pPr>
@@ -5504,12 +5745,14 @@
       <w:r>
         <w:t xml:space="preserve">in the </w:t>
       </w:r>
+      <w:proofErr w:type="spellStart"/>
       <w:r>
         <w:rPr>
           <w:i/>
         </w:rPr>
         <w:t>Classpath</w:t>
       </w:r>
+      <w:proofErr w:type="spellEnd"/>
       <w:r>
         <w:t xml:space="preserve"> section </w:t>
       </w:r>
@@ -5591,7 +5834,15 @@
         <w:t xml:space="preserve">bundle </w:t>
       </w:r>
       <w:r>
-        <w:t xml:space="preserve">project or open the manifest.mf file in Package or project Explorer. </w:t>
+        <w:t xml:space="preserve">project or open the </w:t>
+      </w:r>
+      <w:proofErr w:type="spellStart"/>
+      <w:r>
+        <w:t>manifest.mf</w:t>
+      </w:r>
+      <w:proofErr w:type="spellEnd"/>
+      <w:r>
+        <w:t xml:space="preserve"> file in Package or project Explorer. </w:t>
       </w:r>
       <w:r>
         <w:t>If you for instance use output/bin</w:t>
@@ -5655,13 +5906,25 @@
     </w:p>
     <w:p>
       <w:r>
-        <w:t>By default the New Plug-in Project wizard in Eclipse creates a bundle project with lazy activation policy. A standalone bundle with lazy activation wi</w:t>
+        <w:t xml:space="preserve">By </w:t>
+      </w:r>
+      <w:proofErr w:type="gramStart"/>
+      <w:r>
+        <w:t>default</w:t>
+      </w:r>
+      <w:proofErr w:type="gramEnd"/>
+      <w:r>
+        <w:t xml:space="preserve"> the New Plug-in Project wizard in Eclipse creates a bundle project with lazy activation policy. A standalone bundle with lazy activation wi</w:t>
       </w:r>
       <w:r>
         <w:t>ll enter state &lt;&lt;LAZY&gt; (or STAR</w:t>
       </w:r>
       <w:r>
-        <w:t xml:space="preserve">TING) when activated and the start method in the Activator class will not be executed </w:t>
+        <w:t xml:space="preserve">TING) when </w:t>
+      </w:r>
+      <w:r>
+        <w:lastRenderedPageBreak/>
+        <w:t xml:space="preserve">activated and the start method in the Activator class will not be executed </w:t>
       </w:r>
       <w:r>
         <w:t>unless</w:t>
@@ -5715,18 +5978,42 @@
         <w:t xml:space="preserve"> </w:t>
       </w:r>
       <w:r>
-        <w:t xml:space="preserve">option respond to the OSGi Bundle-ActivationPolicy header </w:t>
+        <w:t>option respond to the OSGi Bundle-</w:t>
+      </w:r>
+      <w:proofErr w:type="spellStart"/>
+      <w:r>
+        <w:t>ActivationPolicy</w:t>
+      </w:r>
+      <w:proofErr w:type="spellEnd"/>
+      <w:r>
+        <w:t xml:space="preserve"> header </w:t>
       </w:r>
       <w:r>
         <w:t xml:space="preserve">in the manifest file </w:t>
       </w:r>
       <w:r>
-        <w:t>and ignore the older Eclipse-LazyStart and the deprecated Eclipse-AutoStart headers.</w:t>
-      </w:r>
-    </w:p>
-    <w:p>
-      <w:r>
-        <w:t xml:space="preserve">This option simply manipulates the Bundle-ActivationPolicy header </w:t>
+        <w:t>and ignore the older Eclipse-</w:t>
+      </w:r>
+      <w:proofErr w:type="spellStart"/>
+      <w:r>
+        <w:t>LazyStart</w:t>
+      </w:r>
+      <w:proofErr w:type="spellEnd"/>
+      <w:r>
+        <w:t xml:space="preserve"> and the deprecated Eclipse-AutoStart headers.</w:t>
+      </w:r>
+    </w:p>
+    <w:p>
+      <w:r>
+        <w:t>This option simply manipulates the Bundle-</w:t>
+      </w:r>
+      <w:proofErr w:type="spellStart"/>
+      <w:r>
+        <w:t>ActivationPolicy</w:t>
+      </w:r>
+      <w:proofErr w:type="spellEnd"/>
+      <w:r>
+        <w:t xml:space="preserve"> header </w:t>
       </w:r>
       <w:r>
         <w:t>in the manifest file</w:t>
@@ -6077,6 +6364,7 @@
       </w:pPr>
       <w:bookmarkStart w:id="48" w:name="_Toc350373622"/>
       <w:r>
+        <w:lastRenderedPageBreak/>
         <w:t>Context Binding</w:t>
       </w:r>
       <w:r>
@@ -6166,7 +6454,15 @@
         <w:t xml:space="preserve"> resolve </w:t>
       </w:r>
       <w:r>
-        <w:t xml:space="preserve">or unresolve </w:t>
+        <w:t xml:space="preserve">or </w:t>
+      </w:r>
+      <w:proofErr w:type="spellStart"/>
+      <w:r>
+        <w:t>unresolve</w:t>
+      </w:r>
+      <w:proofErr w:type="spellEnd"/>
+      <w:r>
+        <w:t xml:space="preserve"> </w:t>
       </w:r>
       <w:r>
         <w:t xml:space="preserve">bundles </w:t>
@@ -6281,8 +6577,13 @@
         <w:t xml:space="preserve">ry, and afterwards </w:t>
       </w:r>
       <w:r>
-        <w:t>resolves or unresolves</w:t>
-      </w:r>
+        <w:t xml:space="preserve">resolves or </w:t>
+      </w:r>
+      <w:proofErr w:type="spellStart"/>
+      <w:r>
+        <w:t>unresolves</w:t>
+      </w:r>
+      <w:proofErr w:type="spellEnd"/>
       <w:r>
         <w:t xml:space="preserve"> </w:t>
       </w:r>
@@ -6338,10 +6639,18 @@
     </w:p>
     <w:p>
       <w:r>
-        <w:t>Lastly and for some unknown reason Eclipse 4.2 does not update the main menu and tool bar dynamically. This works in 3.8 and earlier versions</w:t>
-      </w:r>
-      <w:r>
-        <w:t xml:space="preserve">  (from version 3.0)</w:t>
+        <w:t xml:space="preserve">Lastly and for some unknown reason Eclipse 4.2 does not update the main menu and tool bar dynamically. This works in 3.8 and earlier </w:t>
+      </w:r>
+      <w:proofErr w:type="gramStart"/>
+      <w:r>
+        <w:t>versions</w:t>
+      </w:r>
+      <w:r>
+        <w:t xml:space="preserve">  (</w:t>
+      </w:r>
+      <w:proofErr w:type="gramEnd"/>
+      <w:r>
+        <w:t>from version 3.0)</w:t>
       </w:r>
       <w:r>
         <w:t>.</w:t>
@@ -6388,15 +6697,25 @@
     </w:p>
     <w:p>
       <w:r>
-        <w:t xml:space="preserve">The Eclipse stack is dynamic aware, but third party plug-ins may not be. Using non dynamic aware plug-ins cause stale references to classes in the contributing plug-ins when they are unresolved. </w:t>
+        <w:t xml:space="preserve">The Eclipse stack is dynamic aware, but third party plug-ins may not be. Using </w:t>
+      </w:r>
+      <w:proofErr w:type="gramStart"/>
+      <w:r>
+        <w:t>non dynamic</w:t>
+      </w:r>
+      <w:proofErr w:type="gramEnd"/>
+      <w:r>
+        <w:t xml:space="preserve"> aware plug-ins cause stale references to classes in the contributing plug-ins when they are unresolved. </w:t>
       </w:r>
       <w:hyperlink r:id="rId21" w:history="1">
+        <w:proofErr w:type="spellStart"/>
         <w:r>
           <w:rPr>
             <w:rStyle w:val="Hyperlink"/>
           </w:rPr>
           <w:t>IExtensionTracker</w:t>
         </w:r>
+        <w:proofErr w:type="spellEnd"/>
       </w:hyperlink>
       <w:r>
         <w:t xml:space="preserve">  is provided for implementing dynamic aware extension points and is also useful for tracking additions and removal of extensions in other contexts. </w:t>
@@ -6407,15 +6726,33 @@
         <w:t xml:space="preserve">When dealing with non-dynamic extension points it is possible to dynamically add and remove an extension and its references from inside the contributing bundle by using </w:t>
       </w:r>
       <w:hyperlink r:id="rId22" w:history="1">
+        <w:proofErr w:type="spellStart"/>
         <w:r>
           <w:rPr>
             <w:rStyle w:val="Hyperlink"/>
           </w:rPr>
           <w:t>IExtensionRegistry</w:t>
         </w:r>
+        <w:proofErr w:type="spellEnd"/>
       </w:hyperlink>
       <w:r>
-        <w:t xml:space="preserve"> and ExtensionRegistry. The ExtensionRegistry class is internal and relevant methods for adding and removing extension contributions </w:t>
+        <w:t xml:space="preserve"> and </w:t>
+      </w:r>
+      <w:proofErr w:type="spellStart"/>
+      <w:r>
+        <w:t>ExtensionRegistry</w:t>
+      </w:r>
+      <w:proofErr w:type="spellEnd"/>
+      <w:r>
+        <w:t xml:space="preserve">. The </w:t>
+      </w:r>
+      <w:proofErr w:type="spellStart"/>
+      <w:r>
+        <w:t>ExtensionRegistry</w:t>
+      </w:r>
+      <w:proofErr w:type="spellEnd"/>
+      <w:r>
+        <w:t xml:space="preserve"> class is internal and relevant methods for adding and removing extension contributions </w:t>
       </w:r>
       <w:r>
         <w:t xml:space="preserve">is </w:t>
@@ -6458,6 +6795,7 @@
       </w:pPr>
       <w:bookmarkStart w:id="54" w:name="_Toc350373628"/>
       <w:r>
+        <w:lastRenderedPageBreak/>
         <w:t xml:space="preserve">Saving </w:t>
       </w:r>
       <w:r>
@@ -6573,7 +6911,7 @@
 </file>
 
 <file path=word/endnotes.xml><?xml version="1.0" encoding="utf-8"?>
-<w:endnotes xmlns:wpc="http://schemas.microsoft.com/office/word/2010/wordprocessingCanvas" xmlns:cx="http://schemas.microsoft.com/office/drawing/2014/chartex" xmlns:mc="http://schemas.openxmlformats.org/markup-compatibility/2006" xmlns:o="urn:schemas-microsoft-com:office:office" xmlns:r="http://schemas.openxmlformats.org/officeDocument/2006/relationships" xmlns:m="http://schemas.openxmlformats.org/officeDocument/2006/math" xmlns:v="urn:schemas-microsoft-com:vml" xmlns:wp14="http://schemas.microsoft.com/office/word/2010/wordprocessingDrawing" xmlns:wp="http://schemas.openxmlformats.org/drawingml/2006/wordprocessingDrawing" xmlns:w10="urn:schemas-microsoft-com:office:word" xmlns:w="http://schemas.openxmlformats.org/wordprocessingml/2006/main" xmlns:w14="http://schemas.microsoft.com/office/word/2010/wordml" xmlns:w15="http://schemas.microsoft.com/office/word/2012/wordml" xmlns:w16se="http://schemas.microsoft.com/office/word/2015/wordml/symex" xmlns:wpg="http://schemas.microsoft.com/office/word/2010/wordprocessingGroup" xmlns:wpi="http://schemas.microsoft.com/office/word/2010/wordprocessingInk" xmlns:wne="http://schemas.microsoft.com/office/word/2006/wordml" xmlns:wps="http://schemas.microsoft.com/office/word/2010/wordprocessingShape" mc:Ignorable="w14 w15 w16se wp14">
+<w:endnotes xmlns:wpc="http://schemas.microsoft.com/office/word/2010/wordprocessingCanvas" xmlns:cx="http://schemas.microsoft.com/office/drawing/2014/chartex" xmlns:cx1="http://schemas.microsoft.com/office/drawing/2015/9/8/chartex" xmlns:cx2="http://schemas.microsoft.com/office/drawing/2015/10/21/chartex" xmlns:cx3="http://schemas.microsoft.com/office/drawing/2016/5/9/chartex" xmlns:cx4="http://schemas.microsoft.com/office/drawing/2016/5/10/chartex" xmlns:cx5="http://schemas.microsoft.com/office/drawing/2016/5/11/chartex" xmlns:cx6="http://schemas.microsoft.com/office/drawing/2016/5/12/chartex" xmlns:cx7="http://schemas.microsoft.com/office/drawing/2016/5/13/chartex" xmlns:cx8="http://schemas.microsoft.com/office/drawing/2016/5/14/chartex" xmlns:mc="http://schemas.openxmlformats.org/markup-compatibility/2006" xmlns:aink="http://schemas.microsoft.com/office/drawing/2016/ink" xmlns:am3d="http://schemas.microsoft.com/office/drawing/2017/model3d" xmlns:o="urn:schemas-microsoft-com:office:office" xmlns:r="http://schemas.openxmlformats.org/officeDocument/2006/relationships" xmlns:m="http://schemas.openxmlformats.org/officeDocument/2006/math" xmlns:v="urn:schemas-microsoft-com:vml" xmlns:wp14="http://schemas.microsoft.com/office/word/2010/wordprocessingDrawing" xmlns:wp="http://schemas.openxmlformats.org/drawingml/2006/wordprocessingDrawing" xmlns:w10="urn:schemas-microsoft-com:office:word" xmlns:w="http://schemas.openxmlformats.org/wordprocessingml/2006/main" xmlns:w14="http://schemas.microsoft.com/office/word/2010/wordml" xmlns:w15="http://schemas.microsoft.com/office/word/2012/wordml" xmlns:w16cid="http://schemas.microsoft.com/office/word/2016/wordml/cid" xmlns:w16se="http://schemas.microsoft.com/office/word/2015/wordml/symex" xmlns:wpg="http://schemas.microsoft.com/office/word/2010/wordprocessingGroup" xmlns:wpi="http://schemas.microsoft.com/office/word/2010/wordprocessingInk" xmlns:wne="http://schemas.microsoft.com/office/word/2006/wordml" xmlns:wps="http://schemas.microsoft.com/office/word/2010/wordprocessingShape" mc:Ignorable="w14 w15 w16se w16cid wp14">
   <w:endnote w:type="separator" w:id="-1">
     <w:p>
       <w:pPr>
@@ -6598,7 +6936,7 @@
 </file>
 
 <file path=word/footnotes.xml><?xml version="1.0" encoding="utf-8"?>
-<w:footnotes xmlns:wpc="http://schemas.microsoft.com/office/word/2010/wordprocessingCanvas" xmlns:cx="http://schemas.microsoft.com/office/drawing/2014/chartex" xmlns:mc="http://schemas.openxmlformats.org/markup-compatibility/2006" xmlns:o="urn:schemas-microsoft-com:office:office" xmlns:r="http://schemas.openxmlformats.org/officeDocument/2006/relationships" xmlns:m="http://schemas.openxmlformats.org/officeDocument/2006/math" xmlns:v="urn:schemas-microsoft-com:vml" xmlns:wp14="http://schemas.microsoft.com/office/word/2010/wordprocessingDrawing" xmlns:wp="http://schemas.openxmlformats.org/drawingml/2006/wordprocessingDrawing" xmlns:w10="urn:schemas-microsoft-com:office:word" xmlns:w="http://schemas.openxmlformats.org/wordprocessingml/2006/main" xmlns:w14="http://schemas.microsoft.com/office/word/2010/wordml" xmlns:w15="http://schemas.microsoft.com/office/word/2012/wordml" xmlns:w16se="http://schemas.microsoft.com/office/word/2015/wordml/symex" xmlns:wpg="http://schemas.microsoft.com/office/word/2010/wordprocessingGroup" xmlns:wpi="http://schemas.microsoft.com/office/word/2010/wordprocessingInk" xmlns:wne="http://schemas.microsoft.com/office/word/2006/wordml" xmlns:wps="http://schemas.microsoft.com/office/word/2010/wordprocessingShape" mc:Ignorable="w14 w15 w16se wp14">
+<w:footnotes xmlns:wpc="http://schemas.microsoft.com/office/word/2010/wordprocessingCanvas" xmlns:cx="http://schemas.microsoft.com/office/drawing/2014/chartex" xmlns:cx1="http://schemas.microsoft.com/office/drawing/2015/9/8/chartex" xmlns:cx2="http://schemas.microsoft.com/office/drawing/2015/10/21/chartex" xmlns:cx3="http://schemas.microsoft.com/office/drawing/2016/5/9/chartex" xmlns:cx4="http://schemas.microsoft.com/office/drawing/2016/5/10/chartex" xmlns:cx5="http://schemas.microsoft.com/office/drawing/2016/5/11/chartex" xmlns:cx6="http://schemas.microsoft.com/office/drawing/2016/5/12/chartex" xmlns:cx7="http://schemas.microsoft.com/office/drawing/2016/5/13/chartex" xmlns:cx8="http://schemas.microsoft.com/office/drawing/2016/5/14/chartex" xmlns:mc="http://schemas.openxmlformats.org/markup-compatibility/2006" xmlns:aink="http://schemas.microsoft.com/office/drawing/2016/ink" xmlns:am3d="http://schemas.microsoft.com/office/drawing/2017/model3d" xmlns:o="urn:schemas-microsoft-com:office:office" xmlns:r="http://schemas.openxmlformats.org/officeDocument/2006/relationships" xmlns:m="http://schemas.openxmlformats.org/officeDocument/2006/math" xmlns:v="urn:schemas-microsoft-com:vml" xmlns:wp14="http://schemas.microsoft.com/office/word/2010/wordprocessingDrawing" xmlns:wp="http://schemas.openxmlformats.org/drawingml/2006/wordprocessingDrawing" xmlns:w10="urn:schemas-microsoft-com:office:word" xmlns:w="http://schemas.openxmlformats.org/wordprocessingml/2006/main" xmlns:w14="http://schemas.microsoft.com/office/word/2010/wordml" xmlns:w15="http://schemas.microsoft.com/office/word/2012/wordml" xmlns:w16cid="http://schemas.microsoft.com/office/word/2016/wordml/cid" xmlns:w16se="http://schemas.microsoft.com/office/word/2015/wordml/symex" xmlns:wpg="http://schemas.microsoft.com/office/word/2010/wordprocessingGroup" xmlns:wpi="http://schemas.microsoft.com/office/word/2010/wordprocessingInk" xmlns:wne="http://schemas.microsoft.com/office/word/2006/wordml" xmlns:wps="http://schemas.microsoft.com/office/word/2010/wordprocessingShape" mc:Ignorable="w14 w15 w16se w16cid wp14">
   <w:footnote w:type="separator" w:id="-1">
     <w:p>
       <w:pPr>
@@ -6623,7 +6961,7 @@
 </file>
 
 <file path=word/header1.xml><?xml version="1.0" encoding="utf-8"?>
-<w:hdr xmlns:wpc="http://schemas.microsoft.com/office/word/2010/wordprocessingCanvas" xmlns:cx="http://schemas.microsoft.com/office/drawing/2014/chartex" xmlns:mc="http://schemas.openxmlformats.org/markup-compatibility/2006" xmlns:o="urn:schemas-microsoft-com:office:office" xmlns:r="http://schemas.openxmlformats.org/officeDocument/2006/relationships" xmlns:m="http://schemas.openxmlformats.org/officeDocument/2006/math" xmlns:v="urn:schemas-microsoft-com:vml" xmlns:wp14="http://schemas.microsoft.com/office/word/2010/wordprocessingDrawing" xmlns:wp="http://schemas.openxmlformats.org/drawingml/2006/wordprocessingDrawing" xmlns:w10="urn:schemas-microsoft-com:office:word" xmlns:w="http://schemas.openxmlformats.org/wordprocessingml/2006/main" xmlns:w14="http://schemas.microsoft.com/office/word/2010/wordml" xmlns:w15="http://schemas.microsoft.com/office/word/2012/wordml" xmlns:w16se="http://schemas.microsoft.com/office/word/2015/wordml/symex" xmlns:wpg="http://schemas.microsoft.com/office/word/2010/wordprocessingGroup" xmlns:wpi="http://schemas.microsoft.com/office/word/2010/wordprocessingInk" xmlns:wne="http://schemas.microsoft.com/office/word/2006/wordml" xmlns:wps="http://schemas.microsoft.com/office/word/2010/wordprocessingShape" mc:Ignorable="w14 w15 w16se wp14">
+<w:hdr xmlns:wpc="http://schemas.microsoft.com/office/word/2010/wordprocessingCanvas" xmlns:cx="http://schemas.microsoft.com/office/drawing/2014/chartex" xmlns:cx1="http://schemas.microsoft.com/office/drawing/2015/9/8/chartex" xmlns:cx2="http://schemas.microsoft.com/office/drawing/2015/10/21/chartex" xmlns:cx3="http://schemas.microsoft.com/office/drawing/2016/5/9/chartex" xmlns:cx4="http://schemas.microsoft.com/office/drawing/2016/5/10/chartex" xmlns:cx5="http://schemas.microsoft.com/office/drawing/2016/5/11/chartex" xmlns:cx6="http://schemas.microsoft.com/office/drawing/2016/5/12/chartex" xmlns:cx7="http://schemas.microsoft.com/office/drawing/2016/5/13/chartex" xmlns:cx8="http://schemas.microsoft.com/office/drawing/2016/5/14/chartex" xmlns:mc="http://schemas.openxmlformats.org/markup-compatibility/2006" xmlns:aink="http://schemas.microsoft.com/office/drawing/2016/ink" xmlns:am3d="http://schemas.microsoft.com/office/drawing/2017/model3d" xmlns:o="urn:schemas-microsoft-com:office:office" xmlns:r="http://schemas.openxmlformats.org/officeDocument/2006/relationships" xmlns:m="http://schemas.openxmlformats.org/officeDocument/2006/math" xmlns:v="urn:schemas-microsoft-com:vml" xmlns:wp14="http://schemas.microsoft.com/office/word/2010/wordprocessingDrawing" xmlns:wp="http://schemas.openxmlformats.org/drawingml/2006/wordprocessingDrawing" xmlns:w10="urn:schemas-microsoft-com:office:word" xmlns:w="http://schemas.openxmlformats.org/wordprocessingml/2006/main" xmlns:w14="http://schemas.microsoft.com/office/word/2010/wordml" xmlns:w15="http://schemas.microsoft.com/office/word/2012/wordml" xmlns:w16cid="http://schemas.microsoft.com/office/word/2016/wordml/cid" xmlns:w16se="http://schemas.microsoft.com/office/word/2015/wordml/symex" xmlns:wpg="http://schemas.microsoft.com/office/word/2010/wordprocessingGroup" xmlns:wpi="http://schemas.microsoft.com/office/word/2010/wordprocessingInk" xmlns:wne="http://schemas.microsoft.com/office/word/2006/wordml" xmlns:wps="http://schemas.microsoft.com/office/word/2010/wordprocessingShape" mc:Ignorable="w14 w15 w16se w16cid wp14">
   <w:p>
     <w:pPr>
       <w:pStyle w:val="Header"/>
@@ -6643,7 +6981,7 @@
 </file>
 
 <file path=word/numbering.xml><?xml version="1.0" encoding="utf-8"?>
-<w:numbering xmlns:wpc="http://schemas.microsoft.com/office/word/2010/wordprocessingCanvas" xmlns:cx="http://schemas.microsoft.com/office/drawing/2014/chartex" xmlns:mc="http://schemas.openxmlformats.org/markup-compatibility/2006" xmlns:o="urn:schemas-microsoft-com:office:office" xmlns:r="http://schemas.openxmlformats.org/officeDocument/2006/relationships" xmlns:m="http://schemas.openxmlformats.org/officeDocument/2006/math" xmlns:v="urn:schemas-microsoft-com:vml" xmlns:wp14="http://schemas.microsoft.com/office/word/2010/wordprocessingDrawing" xmlns:wp="http://schemas.openxmlformats.org/drawingml/2006/wordprocessingDrawing" xmlns:w10="urn:schemas-microsoft-com:office:word" xmlns:w="http://schemas.openxmlformats.org/wordprocessingml/2006/main" xmlns:w14="http://schemas.microsoft.com/office/word/2010/wordml" xmlns:w15="http://schemas.microsoft.com/office/word/2012/wordml" xmlns:w16se="http://schemas.microsoft.com/office/word/2015/wordml/symex" xmlns:wpg="http://schemas.microsoft.com/office/word/2010/wordprocessingGroup" xmlns:wpi="http://schemas.microsoft.com/office/word/2010/wordprocessingInk" xmlns:wne="http://schemas.microsoft.com/office/word/2006/wordml" xmlns:wps="http://schemas.microsoft.com/office/word/2010/wordprocessingShape" mc:Ignorable="w14 w15 w16se wp14">
+<w:numbering xmlns:wpc="http://schemas.microsoft.com/office/word/2010/wordprocessingCanvas" xmlns:cx="http://schemas.microsoft.com/office/drawing/2014/chartex" xmlns:cx1="http://schemas.microsoft.com/office/drawing/2015/9/8/chartex" xmlns:cx2="http://schemas.microsoft.com/office/drawing/2015/10/21/chartex" xmlns:cx3="http://schemas.microsoft.com/office/drawing/2016/5/9/chartex" xmlns:cx4="http://schemas.microsoft.com/office/drawing/2016/5/10/chartex" xmlns:cx5="http://schemas.microsoft.com/office/drawing/2016/5/11/chartex" xmlns:cx6="http://schemas.microsoft.com/office/drawing/2016/5/12/chartex" xmlns:cx7="http://schemas.microsoft.com/office/drawing/2016/5/13/chartex" xmlns:cx8="http://schemas.microsoft.com/office/drawing/2016/5/14/chartex" xmlns:mc="http://schemas.openxmlformats.org/markup-compatibility/2006" xmlns:aink="http://schemas.microsoft.com/office/drawing/2016/ink" xmlns:am3d="http://schemas.microsoft.com/office/drawing/2017/model3d" xmlns:o="urn:schemas-microsoft-com:office:office" xmlns:r="http://schemas.openxmlformats.org/officeDocument/2006/relationships" xmlns:m="http://schemas.openxmlformats.org/officeDocument/2006/math" xmlns:v="urn:schemas-microsoft-com:vml" xmlns:wp14="http://schemas.microsoft.com/office/word/2010/wordprocessingDrawing" xmlns:wp="http://schemas.openxmlformats.org/drawingml/2006/wordprocessingDrawing" xmlns:w10="urn:schemas-microsoft-com:office:word" xmlns:w="http://schemas.openxmlformats.org/wordprocessingml/2006/main" xmlns:w14="http://schemas.microsoft.com/office/word/2010/wordml" xmlns:w15="http://schemas.microsoft.com/office/word/2012/wordml" xmlns:w16cid="http://schemas.microsoft.com/office/word/2016/wordml/cid" xmlns:w16se="http://schemas.microsoft.com/office/word/2015/wordml/symex" xmlns:wpg="http://schemas.microsoft.com/office/word/2010/wordprocessingGroup" xmlns:wpi="http://schemas.microsoft.com/office/word/2010/wordprocessingInk" xmlns:wne="http://schemas.microsoft.com/office/word/2006/wordml" xmlns:wps="http://schemas.microsoft.com/office/word/2010/wordprocessingShape" mc:Ignorable="w14 w15 w16se w16cid wp14">
   <w:abstractNum w:abstractNumId="0" w15:restartNumberingAfterBreak="0">
     <w:nsid w:val="08530DCC"/>
     <w:multiLevelType w:val="hybridMultilevel"/>
@@ -7034,7 +7372,7 @@
 </file>
 
 <file path=word/styles.xml><?xml version="1.0" encoding="utf-8"?>
-<w:styles xmlns:mc="http://schemas.openxmlformats.org/markup-compatibility/2006" xmlns:r="http://schemas.openxmlformats.org/officeDocument/2006/relationships" xmlns:w="http://schemas.openxmlformats.org/wordprocessingml/2006/main" xmlns:w14="http://schemas.microsoft.com/office/word/2010/wordml" xmlns:w15="http://schemas.microsoft.com/office/word/2012/wordml" xmlns:w16se="http://schemas.microsoft.com/office/word/2015/wordml/symex" mc:Ignorable="w14 w15 w16se">
+<w:styles xmlns:mc="http://schemas.openxmlformats.org/markup-compatibility/2006" xmlns:r="http://schemas.openxmlformats.org/officeDocument/2006/relationships" xmlns:w="http://schemas.openxmlformats.org/wordprocessingml/2006/main" xmlns:w14="http://schemas.microsoft.com/office/word/2010/wordml" xmlns:w15="http://schemas.microsoft.com/office/word/2012/wordml" xmlns:w16cid="http://schemas.microsoft.com/office/word/2016/wordml/cid" xmlns:w16se="http://schemas.microsoft.com/office/word/2015/wordml/symex" mc:Ignorable="w14 w15 w16se w16cid">
   <w:docDefaults>
     <w:rPrDefault>
       <w:rPr>
@@ -7050,7 +7388,7 @@
       </w:pPr>
     </w:pPrDefault>
   </w:docDefaults>
-  <w:latentStyles w:defLockedState="0" w:defUIPriority="99" w:defSemiHidden="0" w:defUnhideWhenUsed="0" w:defQFormat="0" w:count="371">
+  <w:latentStyles w:defLockedState="0" w:defUIPriority="99" w:defSemiHidden="0" w:defUnhideWhenUsed="0" w:defQFormat="0" w:count="375">
     <w:lsdException w:name="Normal" w:uiPriority="0" w:qFormat="1"/>
     <w:lsdException w:name="heading 1" w:uiPriority="9" w:qFormat="1"/>
     <w:lsdException w:name="heading 2" w:semiHidden="1" w:uiPriority="9" w:unhideWhenUsed="1" w:qFormat="1"/>
@@ -7422,6 +7760,10 @@
     <w:lsdException w:name="List Table 5 Dark Accent 6" w:uiPriority="50"/>
     <w:lsdException w:name="List Table 6 Colorful Accent 6" w:uiPriority="51"/>
     <w:lsdException w:name="List Table 7 Colorful Accent 6" w:uiPriority="52"/>
+    <w:lsdException w:name="Mention" w:semiHidden="1" w:unhideWhenUsed="1"/>
+    <w:lsdException w:name="Smart Hyperlink" w:semiHidden="1" w:unhideWhenUsed="1"/>
+    <w:lsdException w:name="Hashtag" w:semiHidden="1" w:unhideWhenUsed="1"/>
+    <w:lsdException w:name="Unresolved Mention" w:semiHidden="1" w:unhideWhenUsed="1"/>
   </w:latentStyles>
   <w:style w:type="paragraph" w:default="1" w:styleId="Normal">
     <w:name w:val="Normal"/>
@@ -8124,7 +8466,7 @@
 </file>
 
 <file path=customXml/itemProps1.xml><?xml version="1.0" encoding="utf-8"?>
-<ds:datastoreItem xmlns:ds="http://schemas.openxmlformats.org/officeDocument/2006/customXml" ds:itemID="{02723E3F-9223-44A3-BBFD-DF5337225A0D}">
+<ds:datastoreItem xmlns:ds="http://schemas.openxmlformats.org/officeDocument/2006/customXml" ds:itemID="{D11C1CE8-694B-41B1-82F0-4ADEDBAD7CA1}">
   <ds:schemaRefs>
     <ds:schemaRef ds:uri="http://schemas.openxmlformats.org/officeDocument/2006/bibliography"/>
   </ds:schemaRefs>

</xml_diff>